<commit_message>
Fixed font sizing issue.
</commit_message>
<xml_diff>
--- a/src/docs/Dave_Rich_Resume_2016_Nov_Web.docx
+++ b/src/docs/Dave_Rich_Resume_2016_Nov_Web.docx
@@ -84,11 +84,17 @@
               <w:spacing w:before="20" w:after="20"/>
               <w:jc w:val="center"/>
               <w:outlineLvl w:val="0"/>
+              <w:rPr>
+                <w:sz w:val="24"/>
+                <w:szCs w:val="24"/>
+              </w:rPr>
             </w:pPr>
             <w:hyperlink r:id="rId11" w:history="1">
               <w:r>
                 <w:rPr>
                   <w:rStyle w:val="Hyperlink"/>
+                  <w:sz w:val="24"/>
+                  <w:szCs w:val="24"/>
                 </w:rPr>
                 <w:t>dave@daverich.net</w:t>
               </w:r>
@@ -644,8 +650,6 @@
                     <w:r>
                       <w:t>daily</w:t>
                     </w:r>
-                    <w:bookmarkStart w:id="0" w:name="_GoBack"/>
-                    <w:bookmarkEnd w:id="0"/>
                   </w:p>
                   <w:p>
                     <w:pPr>
@@ -852,6 +856,8 @@
             </w:sdtContent>
           </w:sdt>
         </w:tc>
+        <w:bookmarkStart w:id="0" w:name="_GoBack"/>
+        <w:bookmarkEnd w:id="0"/>
       </w:tr>
       <w:tr>
         <w:tc>
@@ -4498,7 +4504,7 @@
 </file>
 
 <file path=customXml/itemProps3.xml><?xml version="1.0" encoding="utf-8"?>
-<ds:datastoreItem xmlns:ds="http://schemas.openxmlformats.org/officeDocument/2006/customXml" ds:itemID="{DCBD40A9-BA91-4F1A-9A4C-949257E847D9}">
+<ds:datastoreItem xmlns:ds="http://schemas.openxmlformats.org/officeDocument/2006/customXml" ds:itemID="{D971E909-9245-49AD-9BBA-ED4727A261A7}">
   <ds:schemaRefs>
     <ds:schemaRef ds:uri="http://schemas.openxmlformats.org/officeDocument/2006/bibliography"/>
   </ds:schemaRefs>

</xml_diff>